<commit_message>
upd report (10 pages)
</commit_message>
<xml_diff>
--- a/report.docx
+++ b/report.docx
@@ -222,37 +222,47 @@
           <w:sz w:val="32"/>
           <w:szCs w:val="32"/>
         </w:rPr>
-        <w:t>матизации с использованием СУБД</w:t>
-      </w:r>
+        <w:t xml:space="preserve">матизации с использованием СУБД: </w:t>
+      </w:r>
+      <w:proofErr w:type="spellStart"/>
       <w:r>
         <w:rPr>
           <w:sz w:val="32"/>
           <w:szCs w:val="32"/>
         </w:rPr>
-        <w:t xml:space="preserve">: </w:t>
-      </w:r>
-      <w:proofErr w:type="spellStart"/>
+        <w:t>online</w:t>
+      </w:r>
+      <w:proofErr w:type="spellEnd"/>
       <w:r>
         <w:rPr>
           <w:sz w:val="32"/>
           <w:szCs w:val="32"/>
         </w:rPr>
-        <w:t>online</w:t>
-      </w:r>
-      <w:proofErr w:type="spellEnd"/>
+        <w:t xml:space="preserve"> – магазин </w:t>
+      </w:r>
       <w:r>
         <w:rPr>
           <w:sz w:val="32"/>
           <w:szCs w:val="32"/>
         </w:rPr>
-        <w:t xml:space="preserve"> – магазин </w:t>
-      </w:r>
-      <w:r>
+        <w:t>”</w:t>
+      </w:r>
+    </w:p>
+    <w:p>
+      <w:pPr>
+        <w:spacing w:line="360" w:lineRule="auto"/>
+        <w:jc w:val="both"/>
         <w:rPr>
           <w:sz w:val="32"/>
           <w:szCs w:val="32"/>
         </w:rPr>
-        <w:t>”</w:t>
+      </w:pPr>
+      <w:r>
+        <w:rPr>
+          <w:sz w:val="32"/>
+          <w:szCs w:val="32"/>
+        </w:rPr>
+        <w:t xml:space="preserve">  </w:t>
       </w:r>
     </w:p>
     <w:p>
@@ -269,7 +279,7 @@
           <w:sz w:val="32"/>
           <w:szCs w:val="32"/>
         </w:rPr>
-        <w:t xml:space="preserve">  </w:t>
+        <w:t xml:space="preserve"> </w:t>
       </w:r>
     </w:p>
     <w:p>
@@ -281,13 +291,183 @@
           <w:szCs w:val="32"/>
         </w:rPr>
       </w:pPr>
-      <w:r>
+    </w:p>
+    <w:p>
+      <w:pPr>
+        <w:spacing w:line="360" w:lineRule="auto"/>
+        <w:jc w:val="both"/>
         <w:rPr>
           <w:sz w:val="32"/>
           <w:szCs w:val="32"/>
         </w:rPr>
+      </w:pPr>
+    </w:p>
+    <w:p>
+      <w:pPr>
+        <w:spacing w:line="360" w:lineRule="auto"/>
+        <w:rPr>
+          <w:sz w:val="32"/>
+          <w:szCs w:val="32"/>
+        </w:rPr>
+      </w:pPr>
+    </w:p>
+    <w:p>
+      <w:pPr>
+        <w:spacing w:line="360" w:lineRule="auto"/>
+        <w:jc w:val="right"/>
+        <w:rPr>
+          <w:sz w:val="32"/>
+          <w:szCs w:val="32"/>
+        </w:rPr>
+      </w:pPr>
+      <w:r>
+        <w:rPr>
+          <w:sz w:val="32"/>
+          <w:szCs w:val="32"/>
+        </w:rPr>
+        <w:t>Выполнил</w:t>
+      </w:r>
+      <w:r>
+        <w:rPr>
+          <w:sz w:val="32"/>
+          <w:szCs w:val="32"/>
+        </w:rPr>
+        <w:t xml:space="preserve">: </w:t>
+      </w:r>
+    </w:p>
+    <w:p>
+      <w:pPr>
+        <w:spacing w:line="360" w:lineRule="auto"/>
+        <w:jc w:val="right"/>
+        <w:rPr>
+          <w:sz w:val="32"/>
+          <w:szCs w:val="32"/>
+        </w:rPr>
+      </w:pPr>
+      <w:r>
+        <w:rPr>
+          <w:sz w:val="32"/>
+          <w:szCs w:val="32"/>
+        </w:rPr>
+        <w:t xml:space="preserve">студент </w:t>
+      </w:r>
+      <w:r>
+        <w:rPr>
+          <w:sz w:val="32"/>
+          <w:szCs w:val="32"/>
+        </w:rPr>
+        <w:t xml:space="preserve">группы </w:t>
+      </w:r>
+    </w:p>
+    <w:p>
+      <w:pPr>
+        <w:spacing w:line="360" w:lineRule="auto"/>
+        <w:jc w:val="right"/>
+        <w:rPr>
+          <w:sz w:val="32"/>
+          <w:szCs w:val="32"/>
+        </w:rPr>
+      </w:pPr>
+      <w:r>
+        <w:rPr>
+          <w:sz w:val="32"/>
+          <w:szCs w:val="32"/>
+        </w:rPr>
+        <w:t xml:space="preserve">ПИН  17.05 </w:t>
+      </w:r>
+    </w:p>
+    <w:p>
+      <w:pPr>
+        <w:spacing w:line="360" w:lineRule="auto"/>
+        <w:jc w:val="right"/>
+        <w:rPr>
+          <w:sz w:val="32"/>
+          <w:szCs w:val="32"/>
+        </w:rPr>
+      </w:pPr>
+      <w:proofErr w:type="spellStart"/>
+      <w:r>
+        <w:rPr>
+          <w:sz w:val="32"/>
+          <w:szCs w:val="32"/>
+        </w:rPr>
+        <w:t>Завгороднев</w:t>
+      </w:r>
+      <w:proofErr w:type="spellEnd"/>
+      <w:r>
+        <w:rPr>
+          <w:sz w:val="32"/>
+          <w:szCs w:val="32"/>
+        </w:rPr>
+        <w:t xml:space="preserve"> Егор</w:t>
+      </w:r>
+    </w:p>
+    <w:p>
+      <w:pPr>
+        <w:spacing w:line="360" w:lineRule="auto"/>
+        <w:jc w:val="right"/>
+        <w:rPr>
+          <w:sz w:val="32"/>
+          <w:szCs w:val="32"/>
+        </w:rPr>
+      </w:pPr>
+    </w:p>
+    <w:p>
+      <w:pPr>
+        <w:spacing w:line="360" w:lineRule="auto"/>
+        <w:jc w:val="right"/>
+        <w:rPr>
+          <w:sz w:val="32"/>
+          <w:szCs w:val="32"/>
+        </w:rPr>
+      </w:pPr>
+      <w:r>
+        <w:rPr>
+          <w:sz w:val="32"/>
+          <w:szCs w:val="32"/>
+        </w:rPr>
+        <w:t xml:space="preserve">                        </w:t>
+      </w:r>
+      <w:r>
+        <w:rPr>
+          <w:sz w:val="32"/>
+          <w:szCs w:val="32"/>
+        </w:rPr>
+        <w:t>Проверил:</w:t>
+      </w:r>
+      <w:r>
+        <w:rPr>
+          <w:sz w:val="32"/>
+          <w:szCs w:val="32"/>
+        </w:rPr>
         <w:t xml:space="preserve"> </w:t>
       </w:r>
+    </w:p>
+    <w:p>
+      <w:pPr>
+        <w:spacing w:line="360" w:lineRule="auto"/>
+        <w:jc w:val="right"/>
+        <w:rPr>
+          <w:sz w:val="32"/>
+          <w:szCs w:val="32"/>
+        </w:rPr>
+      </w:pPr>
+      <w:r>
+        <w:rPr>
+          <w:sz w:val="32"/>
+          <w:szCs w:val="32"/>
+        </w:rPr>
+        <w:t>Артемов И.</w:t>
+      </w:r>
+      <w:proofErr w:type="gramStart"/>
+      <w:r>
+        <w:rPr>
+          <w:sz w:val="32"/>
+          <w:szCs w:val="32"/>
+        </w:rPr>
+        <w:t>Ю</w:t>
+      </w:r>
+      <w:proofErr w:type="gramEnd"/>
     </w:p>
     <w:p>
       <w:pPr>
@@ -312,6 +492,7 @@
     <w:p>
       <w:pPr>
         <w:spacing w:line="360" w:lineRule="auto"/>
+        <w:jc w:val="both"/>
         <w:rPr>
           <w:sz w:val="32"/>
           <w:szCs w:val="32"/>
@@ -321,7 +502,7 @@
     <w:p>
       <w:pPr>
         <w:spacing w:line="360" w:lineRule="auto"/>
-        <w:jc w:val="right"/>
+        <w:jc w:val="center"/>
         <w:rPr>
           <w:sz w:val="32"/>
           <w:szCs w:val="32"/>
@@ -332,220 +513,33 @@
           <w:sz w:val="32"/>
           <w:szCs w:val="32"/>
         </w:rPr>
-        <w:t>Выполнил</w:t>
+        <w:t>Тверь 201</w:t>
       </w:r>
       <w:r>
         <w:rPr>
           <w:sz w:val="32"/>
           <w:szCs w:val="32"/>
         </w:rPr>
-        <w:t xml:space="preserve">: </w:t>
-      </w:r>
-    </w:p>
-    <w:p>
-      <w:pPr>
-        <w:spacing w:line="360" w:lineRule="auto"/>
-        <w:jc w:val="right"/>
-        <w:rPr>
-          <w:sz w:val="32"/>
-          <w:szCs w:val="32"/>
-        </w:rPr>
-      </w:pPr>
-      <w:r>
-        <w:rPr>
-          <w:sz w:val="32"/>
-          <w:szCs w:val="32"/>
-        </w:rPr>
-        <w:t xml:space="preserve">студент </w:t>
-      </w:r>
-      <w:r>
-        <w:rPr>
-          <w:sz w:val="32"/>
-          <w:szCs w:val="32"/>
-        </w:rPr>
-        <w:t xml:space="preserve">группы </w:t>
-      </w:r>
-    </w:p>
-    <w:p>
-      <w:pPr>
-        <w:spacing w:line="360" w:lineRule="auto"/>
-        <w:jc w:val="right"/>
-        <w:rPr>
-          <w:sz w:val="32"/>
-          <w:szCs w:val="32"/>
-        </w:rPr>
-      </w:pPr>
-      <w:r>
-        <w:rPr>
-          <w:sz w:val="32"/>
-          <w:szCs w:val="32"/>
-        </w:rPr>
-        <w:t xml:space="preserve">ПИН  17.05 </w:t>
-      </w:r>
-    </w:p>
-    <w:p>
-      <w:pPr>
-        <w:spacing w:line="360" w:lineRule="auto"/>
-        <w:jc w:val="right"/>
-        <w:rPr>
-          <w:sz w:val="32"/>
-          <w:szCs w:val="32"/>
-        </w:rPr>
-      </w:pPr>
-      <w:proofErr w:type="spellStart"/>
-      <w:r>
-        <w:rPr>
-          <w:sz w:val="32"/>
-          <w:szCs w:val="32"/>
-        </w:rPr>
-        <w:t>Завгороднев</w:t>
-      </w:r>
-      <w:proofErr w:type="spellEnd"/>
-      <w:r>
-        <w:rPr>
-          <w:sz w:val="32"/>
-          <w:szCs w:val="32"/>
-        </w:rPr>
-        <w:t xml:space="preserve"> Егор</w:t>
-      </w:r>
-    </w:p>
-    <w:p>
-      <w:pPr>
-        <w:spacing w:line="360" w:lineRule="auto"/>
-        <w:jc w:val="right"/>
-        <w:rPr>
-          <w:sz w:val="32"/>
-          <w:szCs w:val="32"/>
-        </w:rPr>
-      </w:pPr>
-    </w:p>
-    <w:p>
-      <w:pPr>
-        <w:spacing w:line="360" w:lineRule="auto"/>
-        <w:jc w:val="right"/>
-        <w:rPr>
-          <w:sz w:val="32"/>
-          <w:szCs w:val="32"/>
-        </w:rPr>
-      </w:pPr>
-      <w:r>
-        <w:rPr>
-          <w:sz w:val="32"/>
-          <w:szCs w:val="32"/>
-        </w:rPr>
-        <w:t xml:space="preserve">                        </w:t>
-      </w:r>
-      <w:r>
-        <w:rPr>
-          <w:sz w:val="32"/>
-          <w:szCs w:val="32"/>
-        </w:rPr>
-        <w:t>Проверил:</w:t>
-      </w:r>
-      <w:r>
-        <w:rPr>
-          <w:sz w:val="32"/>
-          <w:szCs w:val="32"/>
-        </w:rPr>
-        <w:t xml:space="preserve"> </w:t>
-      </w:r>
-    </w:p>
-    <w:p>
-      <w:pPr>
-        <w:spacing w:line="360" w:lineRule="auto"/>
-        <w:jc w:val="right"/>
-        <w:rPr>
-          <w:sz w:val="32"/>
-          <w:szCs w:val="32"/>
-        </w:rPr>
-      </w:pPr>
-      <w:r>
-        <w:rPr>
-          <w:sz w:val="32"/>
-          <w:szCs w:val="32"/>
-        </w:rPr>
-        <w:t>Артемов И.</w:t>
-      </w:r>
-      <w:proofErr w:type="gramStart"/>
-      <w:r>
-        <w:rPr>
-          <w:sz w:val="32"/>
-          <w:szCs w:val="32"/>
-        </w:rPr>
-        <w:t>Ю</w:t>
-      </w:r>
-      <w:proofErr w:type="gramEnd"/>
-    </w:p>
-    <w:p>
-      <w:pPr>
-        <w:spacing w:line="360" w:lineRule="auto"/>
-        <w:jc w:val="both"/>
-        <w:rPr>
-          <w:sz w:val="32"/>
-          <w:szCs w:val="32"/>
-        </w:rPr>
-      </w:pPr>
-    </w:p>
-    <w:p>
-      <w:pPr>
-        <w:spacing w:line="360" w:lineRule="auto"/>
-        <w:jc w:val="both"/>
-        <w:rPr>
-          <w:sz w:val="32"/>
-          <w:szCs w:val="32"/>
-        </w:rPr>
-      </w:pPr>
-    </w:p>
-    <w:p>
-      <w:pPr>
-        <w:spacing w:line="360" w:lineRule="auto"/>
-        <w:jc w:val="both"/>
-        <w:rPr>
-          <w:sz w:val="32"/>
-          <w:szCs w:val="32"/>
-        </w:rPr>
-      </w:pPr>
-    </w:p>
-    <w:p>
-      <w:pPr>
-        <w:spacing w:line="360" w:lineRule="auto"/>
-        <w:jc w:val="center"/>
-        <w:rPr>
-          <w:sz w:val="32"/>
-          <w:szCs w:val="32"/>
-        </w:rPr>
-      </w:pPr>
-      <w:r>
-        <w:rPr>
-          <w:sz w:val="32"/>
-          <w:szCs w:val="32"/>
-        </w:rPr>
-        <w:t>Тверь 201</w:t>
-      </w:r>
-      <w:r>
-        <w:rPr>
-          <w:sz w:val="32"/>
-          <w:szCs w:val="32"/>
-        </w:rPr>
         <w:t>8</w:t>
       </w:r>
     </w:p>
     <w:sdt>
       <w:sdtPr>
+        <w:rPr>
+          <w:rFonts w:ascii="Times New Roman" w:eastAsia="Times New Roman" w:hAnsi="Times New Roman" w:cs="Times New Roman"/>
+          <w:b w:val="0"/>
+          <w:bCs w:val="0"/>
+          <w:color w:val="auto"/>
+          <w:sz w:val="24"/>
+          <w:szCs w:val="24"/>
+        </w:rPr>
         <w:id w:val="-531029559"/>
         <w:docPartObj>
           <w:docPartGallery w:val="Table of Contents"/>
           <w:docPartUnique/>
         </w:docPartObj>
       </w:sdtPr>
-      <w:sdtEndPr>
-        <w:rPr>
-          <w:rFonts w:ascii="Times New Roman" w:eastAsia="Times New Roman" w:hAnsi="Times New Roman" w:cs="Times New Roman"/>
-          <w:color w:val="auto"/>
-          <w:sz w:val="24"/>
-          <w:szCs w:val="24"/>
-        </w:rPr>
-      </w:sdtEndPr>
+      <w:sdtEndPr/>
       <w:sdtContent>
         <w:p>
           <w:pPr>
@@ -2872,14 +2866,7 @@
           <w:szCs w:val="28"/>
         </w:rPr>
         <w:tab/>
-        <w:t>7. Бренд товара</w:t>
-      </w:r>
-      <w:r>
-        <w:rPr>
-          <w:sz w:val="28"/>
-          <w:szCs w:val="28"/>
-        </w:rPr>
-        <w:t xml:space="preserve"> </w:t>
+        <w:t xml:space="preserve">7. Бренд товара </w:t>
       </w:r>
     </w:p>
     <w:p>
@@ -3669,14 +3656,7 @@
           <w:sz w:val="28"/>
           <w:szCs w:val="28"/>
         </w:rPr>
-        <w:t>.</w:t>
-      </w:r>
-      <w:r>
-        <w:rPr>
-          <w:sz w:val="28"/>
-          <w:szCs w:val="28"/>
-        </w:rPr>
-        <w:t xml:space="preserve"> </w:t>
+        <w:t xml:space="preserve">. </w:t>
       </w:r>
     </w:p>
     <w:p>
@@ -3690,6 +3670,186 @@
       </w:r>
       <w:bookmarkEnd w:id="5"/>
     </w:p>
+    <w:p/>
+    <w:p>
+      <w:r>
+        <w:t>Интерфейс приложения:</w:t>
+      </w:r>
+    </w:p>
+    <w:p/>
+    <w:p>
+      <w:r>
+        <w:rPr>
+          <w:noProof/>
+        </w:rPr>
+        <w:drawing>
+          <wp:inline distT="0" distB="0" distL="0" distR="0" wp14:anchorId="0C7F6396" wp14:editId="41B3D7D0">
+            <wp:extent cx="5940425" cy="2126266"/>
+            <wp:effectExtent l="0" t="0" r="3175" b="7620"/>
+            <wp:docPr id="1" name="Рисунок 1"/>
+            <wp:cNvGraphicFramePr>
+              <a:graphicFrameLocks xmlns:a="http://schemas.openxmlformats.org/drawingml/2006/main" noChangeAspect="1"/>
+            </wp:cNvGraphicFramePr>
+            <a:graphic xmlns:a="http://schemas.openxmlformats.org/drawingml/2006/main">
+              <a:graphicData uri="http://schemas.openxmlformats.org/drawingml/2006/picture">
+                <pic:pic xmlns:pic="http://schemas.openxmlformats.org/drawingml/2006/picture">
+                  <pic:nvPicPr>
+                    <pic:cNvPr id="0" name=""/>
+                    <pic:cNvPicPr/>
+                  </pic:nvPicPr>
+                  <pic:blipFill>
+                    <a:blip r:embed="rId7"/>
+                    <a:stretch>
+                      <a:fillRect/>
+                    </a:stretch>
+                  </pic:blipFill>
+                  <pic:spPr>
+                    <a:xfrm>
+                      <a:off x="0" y="0"/>
+                      <a:ext cx="5940425" cy="2126266"/>
+                    </a:xfrm>
+                    <a:prstGeom prst="rect">
+                      <a:avLst/>
+                    </a:prstGeom>
+                  </pic:spPr>
+                </pic:pic>
+              </a:graphicData>
+            </a:graphic>
+          </wp:inline>
+        </w:drawing>
+      </w:r>
+    </w:p>
+    <w:p/>
+    <w:p>
+      <w:r>
+        <w:rPr>
+          <w:noProof/>
+        </w:rPr>
+        <w:drawing>
+          <wp:inline distT="0" distB="0" distL="0" distR="0" wp14:anchorId="28AFF090" wp14:editId="3E270DE4">
+            <wp:extent cx="5940425" cy="5285010"/>
+            <wp:effectExtent l="0" t="0" r="3175" b="0"/>
+            <wp:docPr id="3" name="Рисунок 3"/>
+            <wp:cNvGraphicFramePr>
+              <a:graphicFrameLocks xmlns:a="http://schemas.openxmlformats.org/drawingml/2006/main" noChangeAspect="1"/>
+            </wp:cNvGraphicFramePr>
+            <a:graphic xmlns:a="http://schemas.openxmlformats.org/drawingml/2006/main">
+              <a:graphicData uri="http://schemas.openxmlformats.org/drawingml/2006/picture">
+                <pic:pic xmlns:pic="http://schemas.openxmlformats.org/drawingml/2006/picture">
+                  <pic:nvPicPr>
+                    <pic:cNvPr id="0" name=""/>
+                    <pic:cNvPicPr/>
+                  </pic:nvPicPr>
+                  <pic:blipFill>
+                    <a:blip r:embed="rId8"/>
+                    <a:stretch>
+                      <a:fillRect/>
+                    </a:stretch>
+                  </pic:blipFill>
+                  <pic:spPr>
+                    <a:xfrm>
+                      <a:off x="0" y="0"/>
+                      <a:ext cx="5940425" cy="5285010"/>
+                    </a:xfrm>
+                    <a:prstGeom prst="rect">
+                      <a:avLst/>
+                    </a:prstGeom>
+                  </pic:spPr>
+                </pic:pic>
+              </a:graphicData>
+            </a:graphic>
+          </wp:inline>
+        </w:drawing>
+      </w:r>
+    </w:p>
+    <w:p/>
+    <w:p>
+      <w:r>
+        <w:rPr>
+          <w:noProof/>
+        </w:rPr>
+        <w:lastRenderedPageBreak/>
+        <w:drawing>
+          <wp:inline distT="0" distB="0" distL="0" distR="0" wp14:anchorId="4CED04A8" wp14:editId="3628E312">
+            <wp:extent cx="5940425" cy="3102951"/>
+            <wp:effectExtent l="0" t="0" r="3175" b="2540"/>
+            <wp:docPr id="4" name="Рисунок 4"/>
+            <wp:cNvGraphicFramePr>
+              <a:graphicFrameLocks xmlns:a="http://schemas.openxmlformats.org/drawingml/2006/main" noChangeAspect="1"/>
+            </wp:cNvGraphicFramePr>
+            <a:graphic xmlns:a="http://schemas.openxmlformats.org/drawingml/2006/main">
+              <a:graphicData uri="http://schemas.openxmlformats.org/drawingml/2006/picture">
+                <pic:pic xmlns:pic="http://schemas.openxmlformats.org/drawingml/2006/picture">
+                  <pic:nvPicPr>
+                    <pic:cNvPr id="0" name=""/>
+                    <pic:cNvPicPr/>
+                  </pic:nvPicPr>
+                  <pic:blipFill>
+                    <a:blip r:embed="rId9"/>
+                    <a:stretch>
+                      <a:fillRect/>
+                    </a:stretch>
+                  </pic:blipFill>
+                  <pic:spPr>
+                    <a:xfrm>
+                      <a:off x="0" y="0"/>
+                      <a:ext cx="5940425" cy="3102951"/>
+                    </a:xfrm>
+                    <a:prstGeom prst="rect">
+                      <a:avLst/>
+                    </a:prstGeom>
+                  </pic:spPr>
+                </pic:pic>
+              </a:graphicData>
+            </a:graphic>
+          </wp:inline>
+        </w:drawing>
+      </w:r>
+    </w:p>
+    <w:p/>
+    <w:p>
+      <w:r>
+        <w:rPr>
+          <w:noProof/>
+        </w:rPr>
+        <w:drawing>
+          <wp:inline distT="0" distB="0" distL="0" distR="0" wp14:anchorId="0014381D" wp14:editId="6CDA24BB">
+            <wp:extent cx="5940425" cy="3180203"/>
+            <wp:effectExtent l="0" t="0" r="3175" b="1270"/>
+            <wp:docPr id="5" name="Рисунок 5"/>
+            <wp:cNvGraphicFramePr>
+              <a:graphicFrameLocks xmlns:a="http://schemas.openxmlformats.org/drawingml/2006/main" noChangeAspect="1"/>
+            </wp:cNvGraphicFramePr>
+            <a:graphic xmlns:a="http://schemas.openxmlformats.org/drawingml/2006/main">
+              <a:graphicData uri="http://schemas.openxmlformats.org/drawingml/2006/picture">
+                <pic:pic xmlns:pic="http://schemas.openxmlformats.org/drawingml/2006/picture">
+                  <pic:nvPicPr>
+                    <pic:cNvPr id="0" name=""/>
+                    <pic:cNvPicPr/>
+                  </pic:nvPicPr>
+                  <pic:blipFill>
+                    <a:blip r:embed="rId10"/>
+                    <a:stretch>
+                      <a:fillRect/>
+                    </a:stretch>
+                  </pic:blipFill>
+                  <pic:spPr>
+                    <a:xfrm>
+                      <a:off x="0" y="0"/>
+                      <a:ext cx="5940425" cy="3180203"/>
+                    </a:xfrm>
+                    <a:prstGeom prst="rect">
+                      <a:avLst/>
+                    </a:prstGeom>
+                  </pic:spPr>
+                </pic:pic>
+              </a:graphicData>
+            </a:graphic>
+          </wp:inline>
+        </w:drawing>
+      </w:r>
+    </w:p>
+    <w:p/>
     <w:p>
       <w:pPr>
         <w:pStyle w:val="2"/>
@@ -3701,12 +3861,17 @@
       </w:r>
       <w:bookmarkEnd w:id="6"/>
     </w:p>
-    <w:p/>
+    <w:p>
+      <w:r>
+        <w:t xml:space="preserve"> </w:t>
+      </w:r>
+    </w:p>
     <w:p>
       <w:r>
         <w:rPr>
           <w:noProof/>
         </w:rPr>
+        <w:lastRenderedPageBreak/>
         <w:drawing>
           <wp:inline distT="0" distB="0" distL="0" distR="0">
             <wp:extent cx="5934710" cy="2915920"/>
@@ -3725,7 +3890,7 @@
                     </pic:cNvPicPr>
                   </pic:nvPicPr>
                   <pic:blipFill>
-                    <a:blip r:embed="rId7">
+                    <a:blip r:embed="rId11">
                       <a:extLst>
                         <a:ext uri="{28A0092B-C50C-407E-A947-70E740481C1C}">
                           <a14:useLocalDpi xmlns:a14="http://schemas.microsoft.com/office/drawing/2010/main" val="0"/>
@@ -3770,69 +3935,802 @@
       <w:r>
         <w:t xml:space="preserve"> </w:t>
       </w:r>
-      <w:bookmarkStart w:id="8" w:name="_GoBack"/>
-      <w:bookmarkEnd w:id="8"/>
+    </w:p>
+    <w:p/>
+    <w:p/>
+    <w:p>
+      <w:r>
+        <w:tab/>
+        <w:t>Приложение обладает следующим функционалом:</w:t>
+      </w:r>
+    </w:p>
+    <w:p/>
+    <w:p>
+      <w:pPr>
+        <w:pStyle w:val="a7"/>
+        <w:numPr>
+          <w:ilvl w:val="0"/>
+          <w:numId w:val="13"/>
+        </w:numPr>
+      </w:pPr>
+      <w:r>
+        <w:t>Вывод таблиц из БД</w:t>
+      </w:r>
+    </w:p>
+    <w:p>
+      <w:pPr>
+        <w:pStyle w:val="a7"/>
+        <w:numPr>
+          <w:ilvl w:val="0"/>
+          <w:numId w:val="13"/>
+        </w:numPr>
+      </w:pPr>
+      <w:r>
+        <w:t>Добавление в БД</w:t>
+      </w:r>
+    </w:p>
+    <w:p>
+      <w:pPr>
+        <w:pStyle w:val="a7"/>
+        <w:numPr>
+          <w:ilvl w:val="0"/>
+          <w:numId w:val="13"/>
+        </w:numPr>
+      </w:pPr>
+      <w:r>
+        <w:t>Удаление из БД (по идентификатору)</w:t>
+      </w:r>
+    </w:p>
+    <w:p/>
+    <w:p>
+      <w:r>
+        <w:tab/>
+      </w:r>
     </w:p>
     <w:p>
       <w:pPr>
         <w:pStyle w:val="2"/>
         <w:ind w:left="708"/>
       </w:pPr>
-      <w:bookmarkStart w:id="9" w:name="_Toc7257275"/>
+      <w:bookmarkStart w:id="8" w:name="_Toc7257275"/>
       <w:r>
         <w:t>Алгоритмы программы</w:t>
       </w:r>
+      <w:bookmarkEnd w:id="8"/>
+      <w:r>
+        <w:t xml:space="preserve"> </w:t>
+      </w:r>
+    </w:p>
+    <w:p/>
+    <w:p>
+      <w:r>
+        <w:t xml:space="preserve">Клиентская часть программы написана на </w:t>
+      </w:r>
+      <w:proofErr w:type="gramStart"/>
+      <w:r>
+        <w:t>ЯП</w:t>
+      </w:r>
+      <w:proofErr w:type="gramEnd"/>
+      <w:r>
+        <w:t xml:space="preserve"> </w:t>
+      </w:r>
+      <w:proofErr w:type="spellStart"/>
+      <w:r>
+        <w:rPr>
+          <w:lang w:val="en-US"/>
+        </w:rPr>
+        <w:t>Javascript</w:t>
+      </w:r>
+      <w:proofErr w:type="spellEnd"/>
+      <w:r>
+        <w:t xml:space="preserve">, </w:t>
+      </w:r>
+      <w:r>
+        <w:t xml:space="preserve">за стили отвечают </w:t>
+      </w:r>
+      <w:r>
+        <w:rPr>
+          <w:lang w:val="en-US"/>
+        </w:rPr>
+        <w:t>HTML</w:t>
+      </w:r>
+      <w:r>
+        <w:t xml:space="preserve"> </w:t>
+      </w:r>
+      <w:r>
+        <w:t xml:space="preserve">и </w:t>
+      </w:r>
+      <w:r>
+        <w:rPr>
+          <w:lang w:val="en-US"/>
+        </w:rPr>
+        <w:t>CSS</w:t>
+      </w:r>
+      <w:r>
+        <w:t>.</w:t>
+      </w:r>
+    </w:p>
+    <w:p>
+      <w:pPr>
+        <w:rPr>
+          <w:lang w:val="en-US"/>
+        </w:rPr>
+      </w:pPr>
+      <w:r>
+        <w:t xml:space="preserve">Она взаимодействует с базой данных с помощью </w:t>
+      </w:r>
+      <w:proofErr w:type="gramStart"/>
+      <w:r>
+        <w:t>ЯП</w:t>
+      </w:r>
+      <w:proofErr w:type="gramEnd"/>
+      <w:r>
+        <w:t xml:space="preserve"> </w:t>
+      </w:r>
+      <w:r>
+        <w:rPr>
+          <w:lang w:val="en-US"/>
+        </w:rPr>
+        <w:t>PHP</w:t>
+      </w:r>
+      <w:r>
+        <w:t xml:space="preserve">. </w:t>
+      </w:r>
+      <w:r>
+        <w:t xml:space="preserve">Запросы формируются на языке </w:t>
+      </w:r>
+      <w:r>
+        <w:rPr>
+          <w:lang w:val="en-US"/>
+        </w:rPr>
+        <w:t>SQL</w:t>
+      </w:r>
+      <w:r>
+        <w:t>.</w:t>
+      </w:r>
+      <w:r>
+        <w:t xml:space="preserve"> Используемая СУБД – </w:t>
+      </w:r>
+      <w:r>
+        <w:rPr>
+          <w:lang w:val="en-US"/>
+        </w:rPr>
+        <w:t xml:space="preserve">MySQL. </w:t>
+      </w:r>
+    </w:p>
+    <w:p>
+      <w:r>
+        <w:t xml:space="preserve"> </w:t>
+      </w:r>
+    </w:p>
+    <w:p>
+      <w:pPr>
+        <w:rPr>
+          <w:lang w:val="en-US"/>
+        </w:rPr>
+      </w:pPr>
+      <w:r>
+        <w:t>Выво</w:t>
+      </w:r>
+      <w:r>
+        <w:t xml:space="preserve">д таблиц из БД осуществляется с помощью </w:t>
+      </w:r>
+      <w:r>
+        <w:rPr>
+          <w:lang w:val="en-US"/>
+        </w:rPr>
+        <w:t xml:space="preserve">SQL </w:t>
+      </w:r>
+      <w:r>
+        <w:t>запросов:</w:t>
+      </w:r>
+    </w:p>
+    <w:p>
+      <w:pPr>
+        <w:rPr>
+          <w:lang w:val="en-US"/>
+        </w:rPr>
+      </w:pPr>
+    </w:p>
+    <w:p>
+      <w:pPr>
+        <w:pStyle w:val="a7"/>
+        <w:numPr>
+          <w:ilvl w:val="0"/>
+          <w:numId w:val="14"/>
+        </w:numPr>
+      </w:pPr>
+      <w:r>
+        <w:t>Формируется запрос к таблице. Наприме</w:t>
+      </w:r>
+      <w:r>
+        <w:t>р:</w:t>
+      </w:r>
+      <w:r>
+        <w:rPr>
+          <w:lang w:val="en-US"/>
+        </w:rPr>
+        <w:t xml:space="preserve">  </w:t>
+      </w:r>
+      <w:r>
+        <w:rPr>
+          <w:color w:val="FF0000"/>
+          <w:lang w:val="en-US"/>
+        </w:rPr>
+        <w:t>SELECT * FROM</w:t>
+      </w:r>
+      <w:r>
+        <w:rPr>
+          <w:color w:val="FF0000"/>
+        </w:rPr>
+        <w:t xml:space="preserve"> Товар</w:t>
+      </w:r>
+      <w:r>
+        <w:rPr>
+          <w:lang w:val="en-US"/>
+        </w:rPr>
+        <w:t>;</w:t>
+      </w:r>
+    </w:p>
+    <w:p>
+      <w:pPr>
+        <w:pStyle w:val="a7"/>
+        <w:numPr>
+          <w:ilvl w:val="0"/>
+          <w:numId w:val="14"/>
+        </w:numPr>
+      </w:pPr>
+      <w:r>
+        <w:t xml:space="preserve">Циклом выводятся данные из нее. </w:t>
+      </w:r>
+    </w:p>
+    <w:p>
+      <w:pPr>
+        <w:pStyle w:val="a7"/>
+        <w:numPr>
+          <w:ilvl w:val="0"/>
+          <w:numId w:val="14"/>
+        </w:numPr>
+      </w:pPr>
+      <w:r>
+        <w:t xml:space="preserve">Результат выводится в виде </w:t>
+      </w:r>
+      <w:r>
+        <w:rPr>
+          <w:lang w:val="en-US"/>
+        </w:rPr>
+        <w:t>HTML</w:t>
+      </w:r>
+      <w:r>
+        <w:t xml:space="preserve"> </w:t>
+      </w:r>
+      <w:r>
+        <w:t>таблицы.</w:t>
+      </w:r>
+    </w:p>
+    <w:p/>
+    <w:p>
+      <w:r>
+        <w:t>Удаление из БД</w:t>
+      </w:r>
+    </w:p>
+    <w:p/>
+    <w:p>
+      <w:pPr>
+        <w:pStyle w:val="a7"/>
+        <w:numPr>
+          <w:ilvl w:val="0"/>
+          <w:numId w:val="15"/>
+        </w:numPr>
+      </w:pPr>
+      <w:r>
+        <w:t xml:space="preserve">В модальном окне пользователь выбирает название и </w:t>
+      </w:r>
+      <w:r>
+        <w:rPr>
+          <w:lang w:val="en-US"/>
+        </w:rPr>
+        <w:t>id</w:t>
+      </w:r>
+      <w:r>
+        <w:t xml:space="preserve"> </w:t>
+      </w:r>
+      <w:r>
+        <w:t>записи удаляемой таблицы</w:t>
+      </w:r>
+    </w:p>
+    <w:p>
+      <w:pPr>
+        <w:pStyle w:val="a7"/>
+        <w:numPr>
+          <w:ilvl w:val="0"/>
+          <w:numId w:val="15"/>
+        </w:numPr>
+      </w:pPr>
+      <w:r>
+        <w:t>К БД отправляется запрос вида</w:t>
+      </w:r>
+      <w:r>
+        <w:t xml:space="preserve">: </w:t>
+      </w:r>
+      <w:r>
+        <w:rPr>
+          <w:color w:val="FF0000"/>
+          <w:lang w:val="en-US"/>
+        </w:rPr>
+        <w:t>DELETE</w:t>
+      </w:r>
+      <w:r>
+        <w:rPr>
+          <w:color w:val="FF0000"/>
+        </w:rPr>
+        <w:t xml:space="preserve"> </w:t>
+      </w:r>
+      <w:r>
+        <w:rPr>
+          <w:color w:val="FF0000"/>
+          <w:lang w:val="en-US"/>
+        </w:rPr>
+        <w:t>FROM</w:t>
+      </w:r>
+      <w:r>
+        <w:rPr>
+          <w:color w:val="FF0000"/>
+        </w:rPr>
+        <w:t xml:space="preserve"> “Название таблицы</w:t>
+      </w:r>
+      <w:proofErr w:type="gramStart"/>
+      <w:r>
+        <w:rPr>
+          <w:color w:val="FF0000"/>
+        </w:rPr>
+        <w:t>”</w:t>
+      </w:r>
+      <w:r>
+        <w:rPr>
+          <w:color w:val="FF0000"/>
+        </w:rPr>
+        <w:t xml:space="preserve"> </w:t>
+      </w:r>
+      <w:r>
+        <w:rPr>
+          <w:color w:val="FF0000"/>
+        </w:rPr>
+        <w:t xml:space="preserve"> </w:t>
+      </w:r>
+      <w:r>
+        <w:rPr>
+          <w:color w:val="FF0000"/>
+          <w:lang w:val="en-US"/>
+        </w:rPr>
+        <w:t>WHERE</w:t>
+      </w:r>
+      <w:proofErr w:type="gramEnd"/>
+      <w:r>
+        <w:rPr>
+          <w:color w:val="FF0000"/>
+        </w:rPr>
+        <w:t xml:space="preserve"> </w:t>
+      </w:r>
+      <w:r>
+        <w:rPr>
+          <w:color w:val="FF0000"/>
+        </w:rPr>
+        <w:t xml:space="preserve"> </w:t>
+      </w:r>
+      <w:r>
+        <w:rPr>
+          <w:color w:val="FF0000"/>
+          <w:lang w:val="en-US"/>
+        </w:rPr>
+        <w:t>id</w:t>
+      </w:r>
+      <w:r>
+        <w:rPr>
+          <w:color w:val="FF0000"/>
+        </w:rPr>
+        <w:t>= “</w:t>
+      </w:r>
+      <w:r>
+        <w:rPr>
+          <w:color w:val="FF0000"/>
+          <w:lang w:val="en-US"/>
+        </w:rPr>
+        <w:t>ID</w:t>
+      </w:r>
+      <w:r>
+        <w:rPr>
+          <w:color w:val="FF0000"/>
+        </w:rPr>
+        <w:t xml:space="preserve"> удаляемой записи”. </w:t>
+      </w:r>
+    </w:p>
+    <w:p>
+      <w:pPr>
+        <w:pStyle w:val="a7"/>
+        <w:numPr>
+          <w:ilvl w:val="0"/>
+          <w:numId w:val="15"/>
+        </w:numPr>
+      </w:pPr>
+      <w:r>
+        <w:t xml:space="preserve">Данная запись удаляется из БД и </w:t>
+      </w:r>
+      <w:r>
+        <w:rPr>
+          <w:lang w:val="en-US"/>
+        </w:rPr>
+        <w:t>HTML</w:t>
+      </w:r>
+      <w:r>
+        <w:t xml:space="preserve"> </w:t>
+      </w:r>
+      <w:r>
+        <w:t xml:space="preserve">таблицы. </w:t>
+      </w:r>
+    </w:p>
+    <w:p>
+      <w:pPr>
+        <w:pStyle w:val="a7"/>
+      </w:pPr>
+    </w:p>
+    <w:p>
+      <w:r>
+        <w:t>Добавление в БД</w:t>
+      </w:r>
+    </w:p>
+    <w:p/>
+    <w:p>
+      <w:pPr>
+        <w:pStyle w:val="a7"/>
+        <w:numPr>
+          <w:ilvl w:val="0"/>
+          <w:numId w:val="16"/>
+        </w:numPr>
+      </w:pPr>
+      <w:r>
+        <w:t>В модальном окне пользователь выбирает название</w:t>
+      </w:r>
+      <w:r>
+        <w:t xml:space="preserve"> </w:t>
+      </w:r>
+      <w:r>
+        <w:t xml:space="preserve"> </w:t>
+      </w:r>
+      <w:r>
+        <w:t xml:space="preserve">записи </w:t>
+      </w:r>
+      <w:r>
+        <w:t>таблицы для добавления.</w:t>
+      </w:r>
+    </w:p>
+    <w:p>
+      <w:pPr>
+        <w:pStyle w:val="a7"/>
+        <w:numPr>
+          <w:ilvl w:val="0"/>
+          <w:numId w:val="16"/>
+        </w:numPr>
+      </w:pPr>
+      <w:r>
+        <w:lastRenderedPageBreak/>
+        <w:t>К серверу отправляется запрос, который отправляет заголовки полей данной таблицы.</w:t>
+      </w:r>
+    </w:p>
+    <w:p>
+      <w:pPr>
+        <w:pStyle w:val="a7"/>
+        <w:numPr>
+          <w:ilvl w:val="0"/>
+          <w:numId w:val="16"/>
+        </w:numPr>
+      </w:pPr>
+      <w:r>
+        <w:t>Формируются модальные окна с заголовком поля и полем ввода.</w:t>
+      </w:r>
+    </w:p>
+    <w:p>
+      <w:pPr>
+        <w:pStyle w:val="a7"/>
+        <w:numPr>
+          <w:ilvl w:val="0"/>
+          <w:numId w:val="16"/>
+        </w:numPr>
+      </w:pPr>
+      <w:r>
+        <w:t>При правильном заполнении данных, на сервер отправляется запрос вида</w:t>
+      </w:r>
+    </w:p>
+    <w:p>
+      <w:pPr>
+        <w:pStyle w:val="a7"/>
+        <w:ind w:left="897"/>
+        <w:rPr>
+          <w:color w:val="FF0000"/>
+        </w:rPr>
+      </w:pPr>
+      <w:r>
+        <w:rPr>
+          <w:color w:val="FF0000"/>
+          <w:lang w:val="en-US"/>
+        </w:rPr>
+        <w:t>INSERT</w:t>
+      </w:r>
+      <w:r>
+        <w:rPr>
+          <w:color w:val="FF0000"/>
+        </w:rPr>
+        <w:t xml:space="preserve"> </w:t>
+      </w:r>
+      <w:r>
+        <w:rPr>
+          <w:color w:val="FF0000"/>
+          <w:lang w:val="en-US"/>
+        </w:rPr>
+        <w:t>INTO</w:t>
+      </w:r>
+      <w:r>
+        <w:rPr>
+          <w:color w:val="FF0000"/>
+        </w:rPr>
+        <w:t xml:space="preserve"> “Название таблицы” (“Заголовки полей через запятую”) </w:t>
+      </w:r>
+      <w:r>
+        <w:rPr>
+          <w:color w:val="FF0000"/>
+          <w:lang w:val="en-US"/>
+        </w:rPr>
+        <w:t>VALUES (“</w:t>
+      </w:r>
+      <w:r>
+        <w:rPr>
+          <w:color w:val="FF0000"/>
+        </w:rPr>
+        <w:t>Значения полей</w:t>
+      </w:r>
+      <w:r>
+        <w:rPr>
+          <w:color w:val="FF0000"/>
+          <w:lang w:val="en-US"/>
+        </w:rPr>
+        <w:t>”)</w:t>
+      </w:r>
+      <w:r>
+        <w:rPr>
+          <w:color w:val="FF0000"/>
+        </w:rPr>
+        <w:t>.</w:t>
+      </w:r>
+    </w:p>
+    <w:p>
+      <w:pPr>
+        <w:pStyle w:val="a7"/>
+        <w:numPr>
+          <w:ilvl w:val="0"/>
+          <w:numId w:val="16"/>
+        </w:numPr>
+      </w:pPr>
+      <w:r>
+        <w:t xml:space="preserve">Запись добавляется в БД и </w:t>
+      </w:r>
+      <w:r>
+        <w:rPr>
+          <w:lang w:val="en-US"/>
+        </w:rPr>
+        <w:t>HTML</w:t>
+      </w:r>
+      <w:r>
+        <w:t xml:space="preserve"> </w:t>
+      </w:r>
+      <w:r>
+        <w:t>таблицу.</w:t>
+      </w:r>
+    </w:p>
+    <w:p>
+      <w:pPr>
+        <w:pStyle w:val="a7"/>
+        <w:ind w:left="897"/>
+        <w:rPr>
+          <w:color w:val="FF0000"/>
+        </w:rPr>
+      </w:pPr>
+      <w:r>
+        <w:rPr>
+          <w:color w:val="FF0000"/>
+        </w:rPr>
+        <w:t xml:space="preserve">  </w:t>
+      </w:r>
+    </w:p>
+    <w:p>
+      <w:pPr>
+        <w:pStyle w:val="a7"/>
+        <w:ind w:left="897"/>
+      </w:pPr>
+      <w:r>
+        <w:t xml:space="preserve"> </w:t>
+      </w:r>
+    </w:p>
+    <w:p>
+      <w:pPr>
+        <w:pStyle w:val="1"/>
+      </w:pPr>
+      <w:bookmarkStart w:id="9" w:name="_Toc7257276"/>
+      <w:r>
+        <w:t>Выводы</w:t>
+      </w:r>
       <w:bookmarkEnd w:id="9"/>
-    </w:p>
-    <w:p>
-      <w:pPr>
-        <w:pStyle w:val="1"/>
-      </w:pPr>
-      <w:bookmarkStart w:id="10" w:name="_Toc7257276"/>
-      <w:r>
-        <w:t>Выводы</w:t>
-      </w:r>
-      <w:bookmarkEnd w:id="10"/>
+      <w:r>
+        <w:t xml:space="preserve">  </w:t>
+      </w:r>
+      <w:r>
+        <w:t xml:space="preserve"> </w:t>
+      </w:r>
     </w:p>
     <w:p>
       <w:pPr>
         <w:pStyle w:val="2"/>
         <w:ind w:left="708"/>
       </w:pPr>
-      <w:bookmarkStart w:id="11" w:name="_Toc7257277"/>
+      <w:bookmarkStart w:id="10" w:name="_Toc7257277"/>
       <w:r>
         <w:t>Краткое резюме</w:t>
       </w:r>
-      <w:bookmarkEnd w:id="11"/>
+      <w:bookmarkEnd w:id="10"/>
+      <w:r>
+        <w:t xml:space="preserve"> </w:t>
+      </w:r>
+    </w:p>
+    <w:p/>
+    <w:p>
+      <w:r>
+        <w:t xml:space="preserve">Программа имеет небольшой функционал и выполняет базовые задачи для данной предметной области. </w:t>
+      </w:r>
+      <w:r>
+        <w:t xml:space="preserve"> </w:t>
+      </w:r>
+    </w:p>
+    <w:p>
+      <w:r>
+        <w:t xml:space="preserve"> </w:t>
+      </w:r>
     </w:p>
     <w:p>
       <w:pPr>
         <w:pStyle w:val="2"/>
         <w:ind w:left="708"/>
       </w:pPr>
-      <w:bookmarkStart w:id="12" w:name="_Toc7257278"/>
+      <w:bookmarkStart w:id="11" w:name="_Toc7257278"/>
       <w:r>
         <w:t>Преимущества</w:t>
       </w:r>
-      <w:bookmarkEnd w:id="12"/>
+      <w:bookmarkEnd w:id="11"/>
       <w:r>
         <w:t xml:space="preserve"> </w:t>
       </w:r>
-    </w:p>
+      <w:r>
+        <w:t xml:space="preserve"> </w:t>
+      </w:r>
+      <w:r>
+        <w:t xml:space="preserve"> </w:t>
+      </w:r>
+    </w:p>
+    <w:p/>
+    <w:p>
+      <w:pPr>
+        <w:pStyle w:val="a7"/>
+        <w:numPr>
+          <w:ilvl w:val="0"/>
+          <w:numId w:val="16"/>
+        </w:numPr>
+      </w:pPr>
+      <w:r>
+        <w:t>Программа работает(!)</w:t>
+      </w:r>
+    </w:p>
+    <w:p>
+      <w:pPr>
+        <w:pStyle w:val="a7"/>
+        <w:numPr>
+          <w:ilvl w:val="0"/>
+          <w:numId w:val="16"/>
+        </w:numPr>
+      </w:pPr>
+      <w:r>
+        <w:t>Она</w:t>
+      </w:r>
+      <w:r>
+        <w:t xml:space="preserve"> </w:t>
+      </w:r>
+      <w:r>
+        <w:t xml:space="preserve">выполняет базовые задачи для данной предметной области.  </w:t>
+      </w:r>
+    </w:p>
+    <w:p>
+      <w:pPr>
+        <w:pStyle w:val="a7"/>
+        <w:numPr>
+          <w:ilvl w:val="0"/>
+          <w:numId w:val="16"/>
+        </w:numPr>
+      </w:pPr>
+      <w:r>
+        <w:t xml:space="preserve">Содержит простую обработку ошибок </w:t>
+      </w:r>
+    </w:p>
+    <w:p/>
     <w:p>
       <w:pPr>
         <w:pStyle w:val="2"/>
         <w:ind w:left="708"/>
       </w:pPr>
-      <w:bookmarkStart w:id="13" w:name="_Toc7257279"/>
+      <w:bookmarkStart w:id="12" w:name="_Toc7257279"/>
       <w:r>
         <w:t>Недостатки</w:t>
       </w:r>
+      <w:bookmarkEnd w:id="12"/>
+      <w:r>
+        <w:t> </w:t>
+      </w:r>
+      <w:r>
+        <w:t xml:space="preserve"> </w:t>
+      </w:r>
+      <w:bookmarkStart w:id="13" w:name="_GoBack"/>
       <w:bookmarkEnd w:id="13"/>
-      <w:r>
-        <w:t> </w:t>
-      </w:r>
-    </w:p>
+    </w:p>
+    <w:p/>
+    <w:p>
+      <w:pPr>
+        <w:pStyle w:val="a7"/>
+        <w:numPr>
+          <w:ilvl w:val="0"/>
+          <w:numId w:val="16"/>
+        </w:numPr>
+      </w:pPr>
+      <w:r>
+        <w:t>Минимальный функционал</w:t>
+      </w:r>
+    </w:p>
+    <w:p>
+      <w:pPr>
+        <w:pStyle w:val="a7"/>
+        <w:numPr>
+          <w:ilvl w:val="0"/>
+          <w:numId w:val="16"/>
+        </w:numPr>
+      </w:pPr>
+      <w:r>
+        <w:t xml:space="preserve">Не очень </w:t>
+      </w:r>
+      <w:proofErr w:type="gramStart"/>
+      <w:r>
+        <w:t>удобна</w:t>
+      </w:r>
+      <w:proofErr w:type="gramEnd"/>
+      <w:r>
+        <w:t xml:space="preserve"> для пользователя</w:t>
+      </w:r>
+    </w:p>
+    <w:p>
+      <w:pPr>
+        <w:pStyle w:val="a7"/>
+        <w:ind w:left="897"/>
+      </w:pPr>
+    </w:p>
+    <w:p/>
+    <w:p>
+      <w:pPr>
+        <w:pStyle w:val="a7"/>
+        <w:ind w:left="897"/>
+      </w:pPr>
+      <w:r>
+        <w:tab/>
+      </w:r>
+      <w:r>
+        <w:tab/>
+      </w:r>
+    </w:p>
+    <w:p/>
+    <w:p/>
     <w:p>
       <w:pPr>
         <w:pStyle w:val="1"/>
@@ -4883,6 +5781,119 @@
     </w:lvl>
   </w:abstractNum>
   <w:abstractNum w:abstractNumId="8">
+    <w:nsid w:val="4763694A"/>
+    <w:multiLevelType w:val="hybridMultilevel"/>
+    <w:tmpl w:val="20745E8E"/>
+    <w:lvl w:ilvl="0" w:tplc="04190001">
+      <w:start w:val="1"/>
+      <w:numFmt w:val="bullet"/>
+      <w:lvlText w:val=""/>
+      <w:lvlJc w:val="left"/>
+      <w:pPr>
+        <w:ind w:left="720" w:hanging="360"/>
+      </w:pPr>
+      <w:rPr>
+        <w:rFonts w:ascii="Symbol" w:hAnsi="Symbol" w:hint="default"/>
+      </w:rPr>
+    </w:lvl>
+    <w:lvl w:ilvl="1" w:tplc="04190003" w:tentative="1">
+      <w:start w:val="1"/>
+      <w:numFmt w:val="bullet"/>
+      <w:lvlText w:val="o"/>
+      <w:lvlJc w:val="left"/>
+      <w:pPr>
+        <w:ind w:left="1440" w:hanging="360"/>
+      </w:pPr>
+      <w:rPr>
+        <w:rFonts w:ascii="Courier New" w:hAnsi="Courier New" w:cs="Courier New" w:hint="default"/>
+      </w:rPr>
+    </w:lvl>
+    <w:lvl w:ilvl="2" w:tplc="04190005" w:tentative="1">
+      <w:start w:val="1"/>
+      <w:numFmt w:val="bullet"/>
+      <w:lvlText w:val=""/>
+      <w:lvlJc w:val="left"/>
+      <w:pPr>
+        <w:ind w:left="2160" w:hanging="360"/>
+      </w:pPr>
+      <w:rPr>
+        <w:rFonts w:ascii="Wingdings" w:hAnsi="Wingdings" w:hint="default"/>
+      </w:rPr>
+    </w:lvl>
+    <w:lvl w:ilvl="3" w:tplc="04190001" w:tentative="1">
+      <w:start w:val="1"/>
+      <w:numFmt w:val="bullet"/>
+      <w:lvlText w:val=""/>
+      <w:lvlJc w:val="left"/>
+      <w:pPr>
+        <w:ind w:left="2880" w:hanging="360"/>
+      </w:pPr>
+      <w:rPr>
+        <w:rFonts w:ascii="Symbol" w:hAnsi="Symbol" w:hint="default"/>
+      </w:rPr>
+    </w:lvl>
+    <w:lvl w:ilvl="4" w:tplc="04190003" w:tentative="1">
+      <w:start w:val="1"/>
+      <w:numFmt w:val="bullet"/>
+      <w:lvlText w:val="o"/>
+      <w:lvlJc w:val="left"/>
+      <w:pPr>
+        <w:ind w:left="3600" w:hanging="360"/>
+      </w:pPr>
+      <w:rPr>
+        <w:rFonts w:ascii="Courier New" w:hAnsi="Courier New" w:cs="Courier New" w:hint="default"/>
+      </w:rPr>
+    </w:lvl>
+    <w:lvl w:ilvl="5" w:tplc="04190005" w:tentative="1">
+      <w:start w:val="1"/>
+      <w:numFmt w:val="bullet"/>
+      <w:lvlText w:val=""/>
+      <w:lvlJc w:val="left"/>
+      <w:pPr>
+        <w:ind w:left="4320" w:hanging="360"/>
+      </w:pPr>
+      <w:rPr>
+        <w:rFonts w:ascii="Wingdings" w:hAnsi="Wingdings" w:hint="default"/>
+      </w:rPr>
+    </w:lvl>
+    <w:lvl w:ilvl="6" w:tplc="04190001" w:tentative="1">
+      <w:start w:val="1"/>
+      <w:numFmt w:val="bullet"/>
+      <w:lvlText w:val=""/>
+      <w:lvlJc w:val="left"/>
+      <w:pPr>
+        <w:ind w:left="5040" w:hanging="360"/>
+      </w:pPr>
+      <w:rPr>
+        <w:rFonts w:ascii="Symbol" w:hAnsi="Symbol" w:hint="default"/>
+      </w:rPr>
+    </w:lvl>
+    <w:lvl w:ilvl="7" w:tplc="04190003" w:tentative="1">
+      <w:start w:val="1"/>
+      <w:numFmt w:val="bullet"/>
+      <w:lvlText w:val="o"/>
+      <w:lvlJc w:val="left"/>
+      <w:pPr>
+        <w:ind w:left="5760" w:hanging="360"/>
+      </w:pPr>
+      <w:rPr>
+        <w:rFonts w:ascii="Courier New" w:hAnsi="Courier New" w:cs="Courier New" w:hint="default"/>
+      </w:rPr>
+    </w:lvl>
+    <w:lvl w:ilvl="8" w:tplc="04190005" w:tentative="1">
+      <w:start w:val="1"/>
+      <w:numFmt w:val="bullet"/>
+      <w:lvlText w:val=""/>
+      <w:lvlJc w:val="left"/>
+      <w:pPr>
+        <w:ind w:left="6480" w:hanging="360"/>
+      </w:pPr>
+      <w:rPr>
+        <w:rFonts w:ascii="Wingdings" w:hAnsi="Wingdings" w:hint="default"/>
+      </w:rPr>
+    </w:lvl>
+  </w:abstractNum>
+  <w:abstractNum w:abstractNumId="9">
     <w:nsid w:val="52484FE5"/>
     <w:multiLevelType w:val="hybridMultilevel"/>
     <w:tmpl w:val="A81228F0"/>
@@ -4995,7 +6006,233 @@
       </w:rPr>
     </w:lvl>
   </w:abstractNum>
-  <w:abstractNum w:abstractNumId="9">
+  <w:abstractNum w:abstractNumId="10">
+    <w:nsid w:val="5A663B2C"/>
+    <w:multiLevelType w:val="hybridMultilevel"/>
+    <w:tmpl w:val="87F8A2DC"/>
+    <w:lvl w:ilvl="0" w:tplc="04190001">
+      <w:start w:val="1"/>
+      <w:numFmt w:val="bullet"/>
+      <w:lvlText w:val=""/>
+      <w:lvlJc w:val="left"/>
+      <w:pPr>
+        <w:ind w:left="897" w:hanging="360"/>
+      </w:pPr>
+      <w:rPr>
+        <w:rFonts w:ascii="Symbol" w:hAnsi="Symbol" w:hint="default"/>
+      </w:rPr>
+    </w:lvl>
+    <w:lvl w:ilvl="1" w:tplc="04190003" w:tentative="1">
+      <w:start w:val="1"/>
+      <w:numFmt w:val="bullet"/>
+      <w:lvlText w:val="o"/>
+      <w:lvlJc w:val="left"/>
+      <w:pPr>
+        <w:ind w:left="1617" w:hanging="360"/>
+      </w:pPr>
+      <w:rPr>
+        <w:rFonts w:ascii="Courier New" w:hAnsi="Courier New" w:cs="Courier New" w:hint="default"/>
+      </w:rPr>
+    </w:lvl>
+    <w:lvl w:ilvl="2" w:tplc="04190005" w:tentative="1">
+      <w:start w:val="1"/>
+      <w:numFmt w:val="bullet"/>
+      <w:lvlText w:val=""/>
+      <w:lvlJc w:val="left"/>
+      <w:pPr>
+        <w:ind w:left="2337" w:hanging="360"/>
+      </w:pPr>
+      <w:rPr>
+        <w:rFonts w:ascii="Wingdings" w:hAnsi="Wingdings" w:hint="default"/>
+      </w:rPr>
+    </w:lvl>
+    <w:lvl w:ilvl="3" w:tplc="04190001" w:tentative="1">
+      <w:start w:val="1"/>
+      <w:numFmt w:val="bullet"/>
+      <w:lvlText w:val=""/>
+      <w:lvlJc w:val="left"/>
+      <w:pPr>
+        <w:ind w:left="3057" w:hanging="360"/>
+      </w:pPr>
+      <w:rPr>
+        <w:rFonts w:ascii="Symbol" w:hAnsi="Symbol" w:hint="default"/>
+      </w:rPr>
+    </w:lvl>
+    <w:lvl w:ilvl="4" w:tplc="04190003" w:tentative="1">
+      <w:start w:val="1"/>
+      <w:numFmt w:val="bullet"/>
+      <w:lvlText w:val="o"/>
+      <w:lvlJc w:val="left"/>
+      <w:pPr>
+        <w:ind w:left="3777" w:hanging="360"/>
+      </w:pPr>
+      <w:rPr>
+        <w:rFonts w:ascii="Courier New" w:hAnsi="Courier New" w:cs="Courier New" w:hint="default"/>
+      </w:rPr>
+    </w:lvl>
+    <w:lvl w:ilvl="5" w:tplc="04190005" w:tentative="1">
+      <w:start w:val="1"/>
+      <w:numFmt w:val="bullet"/>
+      <w:lvlText w:val=""/>
+      <w:lvlJc w:val="left"/>
+      <w:pPr>
+        <w:ind w:left="4497" w:hanging="360"/>
+      </w:pPr>
+      <w:rPr>
+        <w:rFonts w:ascii="Wingdings" w:hAnsi="Wingdings" w:hint="default"/>
+      </w:rPr>
+    </w:lvl>
+    <w:lvl w:ilvl="6" w:tplc="04190001" w:tentative="1">
+      <w:start w:val="1"/>
+      <w:numFmt w:val="bullet"/>
+      <w:lvlText w:val=""/>
+      <w:lvlJc w:val="left"/>
+      <w:pPr>
+        <w:ind w:left="5217" w:hanging="360"/>
+      </w:pPr>
+      <w:rPr>
+        <w:rFonts w:ascii="Symbol" w:hAnsi="Symbol" w:hint="default"/>
+      </w:rPr>
+    </w:lvl>
+    <w:lvl w:ilvl="7" w:tplc="04190003" w:tentative="1">
+      <w:start w:val="1"/>
+      <w:numFmt w:val="bullet"/>
+      <w:lvlText w:val="o"/>
+      <w:lvlJc w:val="left"/>
+      <w:pPr>
+        <w:ind w:left="5937" w:hanging="360"/>
+      </w:pPr>
+      <w:rPr>
+        <w:rFonts w:ascii="Courier New" w:hAnsi="Courier New" w:cs="Courier New" w:hint="default"/>
+      </w:rPr>
+    </w:lvl>
+    <w:lvl w:ilvl="8" w:tplc="04190005" w:tentative="1">
+      <w:start w:val="1"/>
+      <w:numFmt w:val="bullet"/>
+      <w:lvlText w:val=""/>
+      <w:lvlJc w:val="left"/>
+      <w:pPr>
+        <w:ind w:left="6657" w:hanging="360"/>
+      </w:pPr>
+      <w:rPr>
+        <w:rFonts w:ascii="Wingdings" w:hAnsi="Wingdings" w:hint="default"/>
+      </w:rPr>
+    </w:lvl>
+  </w:abstractNum>
+  <w:abstractNum w:abstractNumId="11">
+    <w:nsid w:val="65153474"/>
+    <w:multiLevelType w:val="hybridMultilevel"/>
+    <w:tmpl w:val="6B923416"/>
+    <w:lvl w:ilvl="0" w:tplc="04190001">
+      <w:start w:val="1"/>
+      <w:numFmt w:val="bullet"/>
+      <w:lvlText w:val=""/>
+      <w:lvlJc w:val="left"/>
+      <w:pPr>
+        <w:ind w:left="720" w:hanging="360"/>
+      </w:pPr>
+      <w:rPr>
+        <w:rFonts w:ascii="Symbol" w:hAnsi="Symbol" w:hint="default"/>
+      </w:rPr>
+    </w:lvl>
+    <w:lvl w:ilvl="1" w:tplc="04190003" w:tentative="1">
+      <w:start w:val="1"/>
+      <w:numFmt w:val="bullet"/>
+      <w:lvlText w:val="o"/>
+      <w:lvlJc w:val="left"/>
+      <w:pPr>
+        <w:ind w:left="1440" w:hanging="360"/>
+      </w:pPr>
+      <w:rPr>
+        <w:rFonts w:ascii="Courier New" w:hAnsi="Courier New" w:cs="Courier New" w:hint="default"/>
+      </w:rPr>
+    </w:lvl>
+    <w:lvl w:ilvl="2" w:tplc="04190005" w:tentative="1">
+      <w:start w:val="1"/>
+      <w:numFmt w:val="bullet"/>
+      <w:lvlText w:val=""/>
+      <w:lvlJc w:val="left"/>
+      <w:pPr>
+        <w:ind w:left="2160" w:hanging="360"/>
+      </w:pPr>
+      <w:rPr>
+        <w:rFonts w:ascii="Wingdings" w:hAnsi="Wingdings" w:hint="default"/>
+      </w:rPr>
+    </w:lvl>
+    <w:lvl w:ilvl="3" w:tplc="04190001" w:tentative="1">
+      <w:start w:val="1"/>
+      <w:numFmt w:val="bullet"/>
+      <w:lvlText w:val=""/>
+      <w:lvlJc w:val="left"/>
+      <w:pPr>
+        <w:ind w:left="2880" w:hanging="360"/>
+      </w:pPr>
+      <w:rPr>
+        <w:rFonts w:ascii="Symbol" w:hAnsi="Symbol" w:hint="default"/>
+      </w:rPr>
+    </w:lvl>
+    <w:lvl w:ilvl="4" w:tplc="04190003" w:tentative="1">
+      <w:start w:val="1"/>
+      <w:numFmt w:val="bullet"/>
+      <w:lvlText w:val="o"/>
+      <w:lvlJc w:val="left"/>
+      <w:pPr>
+        <w:ind w:left="3600" w:hanging="360"/>
+      </w:pPr>
+      <w:rPr>
+        <w:rFonts w:ascii="Courier New" w:hAnsi="Courier New" w:cs="Courier New" w:hint="default"/>
+      </w:rPr>
+    </w:lvl>
+    <w:lvl w:ilvl="5" w:tplc="04190005" w:tentative="1">
+      <w:start w:val="1"/>
+      <w:numFmt w:val="bullet"/>
+      <w:lvlText w:val=""/>
+      <w:lvlJc w:val="left"/>
+      <w:pPr>
+        <w:ind w:left="4320" w:hanging="360"/>
+      </w:pPr>
+      <w:rPr>
+        <w:rFonts w:ascii="Wingdings" w:hAnsi="Wingdings" w:hint="default"/>
+      </w:rPr>
+    </w:lvl>
+    <w:lvl w:ilvl="6" w:tplc="04190001" w:tentative="1">
+      <w:start w:val="1"/>
+      <w:numFmt w:val="bullet"/>
+      <w:lvlText w:val=""/>
+      <w:lvlJc w:val="left"/>
+      <w:pPr>
+        <w:ind w:left="5040" w:hanging="360"/>
+      </w:pPr>
+      <w:rPr>
+        <w:rFonts w:ascii="Symbol" w:hAnsi="Symbol" w:hint="default"/>
+      </w:rPr>
+    </w:lvl>
+    <w:lvl w:ilvl="7" w:tplc="04190003" w:tentative="1">
+      <w:start w:val="1"/>
+      <w:numFmt w:val="bullet"/>
+      <w:lvlText w:val="o"/>
+      <w:lvlJc w:val="left"/>
+      <w:pPr>
+        <w:ind w:left="5760" w:hanging="360"/>
+      </w:pPr>
+      <w:rPr>
+        <w:rFonts w:ascii="Courier New" w:hAnsi="Courier New" w:cs="Courier New" w:hint="default"/>
+      </w:rPr>
+    </w:lvl>
+    <w:lvl w:ilvl="8" w:tplc="04190005" w:tentative="1">
+      <w:start w:val="1"/>
+      <w:numFmt w:val="bullet"/>
+      <w:lvlText w:val=""/>
+      <w:lvlJc w:val="left"/>
+      <w:pPr>
+        <w:ind w:left="6480" w:hanging="360"/>
+      </w:pPr>
+      <w:rPr>
+        <w:rFonts w:ascii="Wingdings" w:hAnsi="Wingdings" w:hint="default"/>
+      </w:rPr>
+    </w:lvl>
+  </w:abstractNum>
+  <w:abstractNum w:abstractNumId="12">
     <w:nsid w:val="652E6165"/>
     <w:multiLevelType w:val="multilevel"/>
     <w:tmpl w:val="3304A9F0"/>
@@ -5144,7 +6381,120 @@
       </w:rPr>
     </w:lvl>
   </w:abstractNum>
-  <w:abstractNum w:abstractNumId="10">
+  <w:abstractNum w:abstractNumId="13">
+    <w:nsid w:val="6AFC144B"/>
+    <w:multiLevelType w:val="hybridMultilevel"/>
+    <w:tmpl w:val="607CF950"/>
+    <w:lvl w:ilvl="0" w:tplc="04190001">
+      <w:start w:val="1"/>
+      <w:numFmt w:val="bullet"/>
+      <w:lvlText w:val=""/>
+      <w:lvlJc w:val="left"/>
+      <w:pPr>
+        <w:ind w:left="720" w:hanging="360"/>
+      </w:pPr>
+      <w:rPr>
+        <w:rFonts w:ascii="Symbol" w:hAnsi="Symbol" w:hint="default"/>
+      </w:rPr>
+    </w:lvl>
+    <w:lvl w:ilvl="1" w:tplc="04190003" w:tentative="1">
+      <w:start w:val="1"/>
+      <w:numFmt w:val="bullet"/>
+      <w:lvlText w:val="o"/>
+      <w:lvlJc w:val="left"/>
+      <w:pPr>
+        <w:ind w:left="1440" w:hanging="360"/>
+      </w:pPr>
+      <w:rPr>
+        <w:rFonts w:ascii="Courier New" w:hAnsi="Courier New" w:cs="Courier New" w:hint="default"/>
+      </w:rPr>
+    </w:lvl>
+    <w:lvl w:ilvl="2" w:tplc="04190005" w:tentative="1">
+      <w:start w:val="1"/>
+      <w:numFmt w:val="bullet"/>
+      <w:lvlText w:val=""/>
+      <w:lvlJc w:val="left"/>
+      <w:pPr>
+        <w:ind w:left="2160" w:hanging="360"/>
+      </w:pPr>
+      <w:rPr>
+        <w:rFonts w:ascii="Wingdings" w:hAnsi="Wingdings" w:hint="default"/>
+      </w:rPr>
+    </w:lvl>
+    <w:lvl w:ilvl="3" w:tplc="04190001" w:tentative="1">
+      <w:start w:val="1"/>
+      <w:numFmt w:val="bullet"/>
+      <w:lvlText w:val=""/>
+      <w:lvlJc w:val="left"/>
+      <w:pPr>
+        <w:ind w:left="2880" w:hanging="360"/>
+      </w:pPr>
+      <w:rPr>
+        <w:rFonts w:ascii="Symbol" w:hAnsi="Symbol" w:hint="default"/>
+      </w:rPr>
+    </w:lvl>
+    <w:lvl w:ilvl="4" w:tplc="04190003" w:tentative="1">
+      <w:start w:val="1"/>
+      <w:numFmt w:val="bullet"/>
+      <w:lvlText w:val="o"/>
+      <w:lvlJc w:val="left"/>
+      <w:pPr>
+        <w:ind w:left="3600" w:hanging="360"/>
+      </w:pPr>
+      <w:rPr>
+        <w:rFonts w:ascii="Courier New" w:hAnsi="Courier New" w:cs="Courier New" w:hint="default"/>
+      </w:rPr>
+    </w:lvl>
+    <w:lvl w:ilvl="5" w:tplc="04190005" w:tentative="1">
+      <w:start w:val="1"/>
+      <w:numFmt w:val="bullet"/>
+      <w:lvlText w:val=""/>
+      <w:lvlJc w:val="left"/>
+      <w:pPr>
+        <w:ind w:left="4320" w:hanging="360"/>
+      </w:pPr>
+      <w:rPr>
+        <w:rFonts w:ascii="Wingdings" w:hAnsi="Wingdings" w:hint="default"/>
+      </w:rPr>
+    </w:lvl>
+    <w:lvl w:ilvl="6" w:tplc="04190001" w:tentative="1">
+      <w:start w:val="1"/>
+      <w:numFmt w:val="bullet"/>
+      <w:lvlText w:val=""/>
+      <w:lvlJc w:val="left"/>
+      <w:pPr>
+        <w:ind w:left="5040" w:hanging="360"/>
+      </w:pPr>
+      <w:rPr>
+        <w:rFonts w:ascii="Symbol" w:hAnsi="Symbol" w:hint="default"/>
+      </w:rPr>
+    </w:lvl>
+    <w:lvl w:ilvl="7" w:tplc="04190003" w:tentative="1">
+      <w:start w:val="1"/>
+      <w:numFmt w:val="bullet"/>
+      <w:lvlText w:val="o"/>
+      <w:lvlJc w:val="left"/>
+      <w:pPr>
+        <w:ind w:left="5760" w:hanging="360"/>
+      </w:pPr>
+      <w:rPr>
+        <w:rFonts w:ascii="Courier New" w:hAnsi="Courier New" w:cs="Courier New" w:hint="default"/>
+      </w:rPr>
+    </w:lvl>
+    <w:lvl w:ilvl="8" w:tplc="04190005" w:tentative="1">
+      <w:start w:val="1"/>
+      <w:numFmt w:val="bullet"/>
+      <w:lvlText w:val=""/>
+      <w:lvlJc w:val="left"/>
+      <w:pPr>
+        <w:ind w:left="6480" w:hanging="360"/>
+      </w:pPr>
+      <w:rPr>
+        <w:rFonts w:ascii="Wingdings" w:hAnsi="Wingdings" w:hint="default"/>
+      </w:rPr>
+    </w:lvl>
+  </w:abstractNum>
+  <w:abstractNum w:abstractNumId="14">
     <w:nsid w:val="70194D9E"/>
     <w:multiLevelType w:val="hybridMultilevel"/>
     <w:tmpl w:val="B3C2A378"/>
@@ -5257,7 +6607,7 @@
       </w:rPr>
     </w:lvl>
   </w:abstractNum>
-  <w:abstractNum w:abstractNumId="11">
+  <w:abstractNum w:abstractNumId="15">
     <w:nsid w:val="75EA693C"/>
     <w:multiLevelType w:val="multilevel"/>
     <w:tmpl w:val="BF28DBBA"/>
@@ -5416,13 +6766,13 @@
     <w:abstractNumId w:val="6"/>
   </w:num>
   <w:num w:numId="4">
-    <w:abstractNumId w:val="11"/>
+    <w:abstractNumId w:val="15"/>
   </w:num>
   <w:num w:numId="5">
     <w:abstractNumId w:val="7"/>
   </w:num>
   <w:num w:numId="6">
-    <w:abstractNumId w:val="9"/>
+    <w:abstractNumId w:val="12"/>
   </w:num>
   <w:num w:numId="7">
     <w:abstractNumId w:val="2"/>
@@ -5434,12 +6784,24 @@
     <w:abstractNumId w:val="5"/>
   </w:num>
   <w:num w:numId="10">
-    <w:abstractNumId w:val="8"/>
+    <w:abstractNumId w:val="9"/>
   </w:num>
   <w:num w:numId="11">
     <w:abstractNumId w:val="0"/>
   </w:num>
   <w:num w:numId="12">
+    <w:abstractNumId w:val="14"/>
+  </w:num>
+  <w:num w:numId="13">
+    <w:abstractNumId w:val="13"/>
+  </w:num>
+  <w:num w:numId="14">
+    <w:abstractNumId w:val="8"/>
+  </w:num>
+  <w:num w:numId="15">
+    <w:abstractNumId w:val="11"/>
+  </w:num>
+  <w:num w:numId="16">
     <w:abstractNumId w:val="10"/>
   </w:num>
 </w:numbering>
@@ -6471,7 +7833,7 @@
 </file>
 
 <file path=customXml/itemProps1.xml><?xml version="1.0" encoding="utf-8"?>
-<ds:datastoreItem xmlns:ds="http://schemas.openxmlformats.org/officeDocument/2006/customXml" ds:itemID="{F116C5C7-EDF7-4B64-81F9-3F41DDFA1540}">
+<ds:datastoreItem xmlns:ds="http://schemas.openxmlformats.org/officeDocument/2006/customXml" ds:itemID="{61D02772-4835-4BD5-9F31-1BE4AC4386AD}">
   <ds:schemaRefs>
     <ds:schemaRef ds:uri="http://schemas.openxmlformats.org/officeDocument/2006/bibliography"/>
   </ds:schemaRefs>

</xml_diff>